<commit_message>
A szerződésekhez megfelelő verzió a doksik developer jogu törlésével.
</commit_message>
<xml_diff>
--- a/doc/szerzodes sablonok/határozatlan munkaszerzodes.docx
+++ b/doc/szerzodes sablonok/határozatlan munkaszerzodes.docx
@@ -443,29 +443,29 @@
       <w:r>
         <w:t xml:space="preserve"> </w:t>
       </w:r>
+      <w:r>
+        <w:rPr>
+          <w:b/>
+          <w:bCs/>
+        </w:rPr>
+        <w:t>${BERTIPUS}</w:t>
+      </w:r>
+      <w:r>
+        <w:rPr>
+          <w:b/>
+          <w:bCs/>
+        </w:rPr>
+        <w:t>-t</w:t>
+      </w:r>
       <w:bookmarkStart w:id="0" w:name="_GoBack"/>
+      <w:bookmarkEnd w:id="0"/>
       <w:r>
         <w:rPr>
           <w:b/>
           <w:bCs/>
         </w:rPr>
-        <w:t>…………</w:t>
-      </w:r>
-      <w:r>
-        <w:rPr>
-          <w:b/>
-          <w:bCs/>
-        </w:rPr>
-        <w:t>….</w:t>
-      </w:r>
-      <w:r>
-        <w:rPr>
-          <w:b/>
-          <w:bCs/>
-        </w:rPr>
         <w:t xml:space="preserve">  </w:t>
       </w:r>
-      <w:bookmarkEnd w:id="0"/>
       <w:r>
         <w:t>fizet. Munkáltató a munkabért havonta egy alkalommal – utólag</w:t>
       </w:r>
@@ -560,7 +560,11 @@
         <w:ind w:left="643"/>
       </w:pPr>
       <w:r>
-        <w:t>munkáját az elvárható szakértelemmel és gondossággal, a munkájára vonatkozó szabályok / munkaköri leírás, a vonatkozó PSZÁF és egyéb hatóságok rendeletei, előírásai /, előírások / valutaváltási belső szabályzat, ill. napi forgatókönyv / és utasítások szerint végezni. A rendelkezésére bocsátott, az előzőek során részletezett okiratokban foglaltakat szigorúan és pontosan betartani, készség szintjén elsajátítani;</w:t>
+        <w:t xml:space="preserve">munkáját az elvárható szakértelemmel és gondossággal, a munkájára vonatkozó szabályok / munkaköri leírás, a vonatkozó PSZÁF és egyéb hatóságok rendeletei, előírásai /, előírások / valutaváltási belső szabályzat, ill. napi forgatókönyv / és utasítások </w:t>
+      </w:r>
+      <w:r>
+        <w:lastRenderedPageBreak/>
+        <w:t>szerint végezni. A rendelkezésére bocsátott, az előzőek során részletezett okiratokban foglaltakat szigorúan és pontosan betartani, készség szintjén elsajátítani;</w:t>
       </w:r>
     </w:p>
     <w:p>

</xml_diff>